<commit_message>
inclusion de nuevo modulo
</commit_message>
<xml_diff>
--- a/modulos/Módulo 6 Calendario de Google - Gestiona tu Tiempo.docx
+++ b/modulos/Módulo 6 Calendario de Google - Gestiona tu Tiempo.docx
@@ -58,6 +58,9 @@
       </w:r>
     </w:p>
     <w:p>
+      <w:pPr>
+        <w:pStyle w:val="Ttulo3"/>
+      </w:pPr>
       <w:r>
         <w:t>1. Navegar por el calendario y cambiar de vista</w:t>
       </w:r>
@@ -177,6 +180,9 @@
       </w:r>
     </w:p>
     <w:p>
+      <w:pPr>
+        <w:pStyle w:val="Ttulo3"/>
+      </w:pPr>
       <w:r>
         <w:t>2. Crear un evento</w:t>
       </w:r>
@@ -218,6 +224,9 @@
       </w:r>
     </w:p>
     <w:p>
+      <w:pPr>
+        <w:pStyle w:val="Ttulo3"/>
+      </w:pPr>
       <w:r>
         <w:t>3. Invitar a otras personas a un evento</w:t>
       </w:r>
@@ -233,6 +242,9 @@
       </w:r>
     </w:p>
     <w:p>
+      <w:pPr>
+        <w:pStyle w:val="Ttulo3"/>
+      </w:pPr>
       <w:r>
         <w:t>4. Buscar un evento</w:t>
       </w:r>
@@ -254,7 +266,335 @@
     </w:p>
     <w:p>
       <w:r>
-        <w:t>Atajo Rápido de Google: Presiona / (barra inclinada) y tu cursor saltará al cuadro de búsqueda.</w:t>
+        <w:t xml:space="preserve">1. </w:t>
+      </w:r>
+      <w:r>
+        <w:t xml:space="preserve">Atajo Rápido de Google: </w:t>
+      </w:r>
+      <w:proofErr w:type="gramStart"/>
+      <w:r>
+        <w:t>Presiona  (</w:t>
+      </w:r>
+      <w:proofErr w:type="gramEnd"/>
+      <w:r>
+        <w:t>g</w:t>
+      </w:r>
+      <w:r>
+        <w:t>) y tu cursor saltará al cuadro de búsqueda</w:t>
+      </w:r>
+    </w:p>
+    <w:p>
+      <w:r>
+        <w:t>2. Escribe la fecha que quieras. Por ejemplo, 05/06/2021.</w:t>
+      </w:r>
+    </w:p>
+    <w:p>
+      <w:r>
+        <w:t xml:space="preserve">3. Pulsa </w:t>
+      </w:r>
+      <w:proofErr w:type="spellStart"/>
+      <w:r>
+        <w:t>Intro</w:t>
+      </w:r>
+      <w:proofErr w:type="spellEnd"/>
+      <w:r>
+        <w:t>.</w:t>
+      </w:r>
+    </w:p>
+    <w:p>
+      <w:pPr>
+        <w:pStyle w:val="Ttulo3"/>
+      </w:pPr>
+      <w:r>
+        <w:t>Eliminar un evento</w:t>
+      </w:r>
+    </w:p>
+    <w:p>
+      <w:r>
+        <w:t>Importante: Cuando eliminas un evento, se cancela para todos los participantes. Cuando quitas un evento de tu calendario, no se cancela para el resto de los participantes. Para eliminar un evento, sigue estos pasos:</w:t>
+      </w:r>
+    </w:p>
+    <w:p>
+      <w:r>
+        <w:t>1. Ve a un evento.</w:t>
+      </w:r>
+    </w:p>
+    <w:p>
+      <w:r>
+        <w:t>2. Hay varias maneras de eliminar el evento.</w:t>
+      </w:r>
+    </w:p>
+    <w:p>
+      <w:r>
+        <w:t>•</w:t>
+      </w:r>
+    </w:p>
+    <w:p>
+      <w:r>
+        <w:t>Pulsa la tecla Retroceso.</w:t>
+      </w:r>
+    </w:p>
+    <w:p>
+      <w:r>
+        <w:t>•</w:t>
+      </w:r>
+    </w:p>
+    <w:p>
+      <w:r>
+        <w:t>Pulsa Eliminar.</w:t>
+      </w:r>
+    </w:p>
+    <w:p>
+      <w:r>
+        <w:t>•</w:t>
+      </w:r>
+    </w:p>
+    <w:p>
+      <w:r>
+        <w:t xml:space="preserve">Para abrir el cuadro de diálogo del evento, pulsa </w:t>
+      </w:r>
+      <w:proofErr w:type="spellStart"/>
+      <w:r>
+        <w:t>Intro</w:t>
+      </w:r>
+      <w:proofErr w:type="spellEnd"/>
+      <w:r>
+        <w:t xml:space="preserve">. Usa las teclas de las flechas para ir hasta el botón "Eliminar" y pulsa </w:t>
+      </w:r>
+      <w:proofErr w:type="spellStart"/>
+      <w:r>
+        <w:t>Intro</w:t>
+      </w:r>
+      <w:proofErr w:type="spellEnd"/>
+      <w:r>
+        <w:t>.</w:t>
+      </w:r>
+    </w:p>
+    <w:p>
+      <w:r>
+        <w:lastRenderedPageBreak/>
+        <w:t>•</w:t>
+      </w:r>
+    </w:p>
+    <w:p>
+      <w:r>
+        <w:t>Eliminarlo de la página del evento de edición:</w:t>
+      </w:r>
+    </w:p>
+    <w:p>
+      <w:r>
+        <w:t>a. Pulsa e para editar el evento.</w:t>
+      </w:r>
+    </w:p>
+    <w:p>
+      <w:r>
+        <w:t xml:space="preserve">b. Pulsa la tecla Tabulador hasta que llegues al botón "Más acciones" y, a continuación, pulsa </w:t>
+      </w:r>
+      <w:proofErr w:type="spellStart"/>
+      <w:r>
+        <w:t>Intro</w:t>
+      </w:r>
+      <w:proofErr w:type="spellEnd"/>
+      <w:r>
+        <w:t>.</w:t>
+      </w:r>
+    </w:p>
+    <w:p>
+      <w:r>
+        <w:t xml:space="preserve">c. Pulsa la tecla de la flecha hacia abajo hasta el botón "Eliminar" y pulsa </w:t>
+      </w:r>
+      <w:proofErr w:type="spellStart"/>
+      <w:r>
+        <w:t>Intro</w:t>
+      </w:r>
+      <w:proofErr w:type="spellEnd"/>
+      <w:r>
+        <w:t>.</w:t>
+      </w:r>
+    </w:p>
+    <w:p>
+      <w:r>
+        <w:t>3. Opcional: Si el evento se repite, sigue los pasos para quitar una o todas las repeticiones del evento.</w:t>
+      </w:r>
+    </w:p>
+    <w:p>
+      <w:pPr>
+        <w:pStyle w:val="Ttulo3"/>
+      </w:pPr>
+      <w:r>
+        <w:t>Quitar una o todas las repeticiones del evento</w:t>
+      </w:r>
+    </w:p>
+    <w:p>
+      <w:r>
+        <w:t>Si un evento forma parte de una serie, aparecerá un cuadro de diálogo en el que se te preguntará si solo se debe eliminar uno o todos. Para quitar una o todas las repeticiones de un evento, sigue estos pasos:</w:t>
+      </w:r>
+    </w:p>
+    <w:p>
+      <w:r>
+        <w:t>1. Usa las teclas de las flechas hacia arriba o hacia abajo y elige qué quieres eliminar:</w:t>
+      </w:r>
+    </w:p>
+    <w:p>
+      <w:r>
+        <w:t>•</w:t>
+      </w:r>
+    </w:p>
+    <w:p>
+      <w:r>
+        <w:t>Este evento</w:t>
+      </w:r>
+    </w:p>
+    <w:p>
+      <w:r>
+        <w:t>•</w:t>
+      </w:r>
+    </w:p>
+    <w:p>
+      <w:r>
+        <w:t>Este evento y los posteriores</w:t>
+      </w:r>
+    </w:p>
+    <w:p>
+      <w:r>
+        <w:t>•</w:t>
+      </w:r>
+    </w:p>
+    <w:p>
+      <w:r>
+        <w:t>Todos los eventos</w:t>
+      </w:r>
+    </w:p>
+    <w:p>
+      <w:r>
+        <w:t>2. Opcional: Si se ha invitado a otras personas a la reunión, puedes escribir un mensaje sobre la cancelación. Después de escribir el mensaje, pulsa la tecla Tabulador.</w:t>
+      </w:r>
+    </w:p>
+    <w:p>
+      <w:r>
+        <w:t xml:space="preserve">3. Pulsa la tecla Tabulador hasta que llegues al botón "Aceptar" y, a continuación, pulsa </w:t>
+      </w:r>
+      <w:proofErr w:type="spellStart"/>
+      <w:r>
+        <w:t>Intro</w:t>
+      </w:r>
+      <w:proofErr w:type="spellEnd"/>
+      <w:r>
+        <w:t>.</w:t>
+      </w:r>
+    </w:p>
+    <w:p>
+      <w:pPr>
+        <w:pStyle w:val="Ttulo3"/>
+      </w:pPr>
+      <w:r>
+        <w:t>Restaurar un evento</w:t>
+      </w:r>
+    </w:p>
+    <w:p>
+      <w:r>
+        <w:t>Si eliminas un evento por error, durante 30 días lo tienes disponible para verlo o restaurarlo. Para restaurar un evento:</w:t>
+      </w:r>
+    </w:p>
+    <w:p/>
+    <w:p>
+      <w:r>
+        <w:t>1. Accede al área del banner con la combinación de teclas</w:t>
+      </w:r>
+      <w:r>
+        <w:t xml:space="preserve"> g</w:t>
+      </w:r>
+      <w:r>
+        <w:t>.</w:t>
+      </w:r>
+    </w:p>
+    <w:p>
+      <w:r>
+        <w:t>2. Pulsa Escape.</w:t>
+      </w:r>
+    </w:p>
+    <w:p>
+      <w:r>
+        <w:t>3. Pulsa la tecla Tabulador hasta que llegues al botón del menú de "Configuración".</w:t>
+      </w:r>
+    </w:p>
+    <w:p>
+      <w:r>
+        <w:t>4. Para abrir el menú Configuración, pulsa la tecla de la flecha hacia abajo.</w:t>
+      </w:r>
+    </w:p>
+    <w:p>
+      <w:r>
+        <w:t>5. Pulsa la tecla de la flecha hacia abajo hasta que llegues al botón "Papelera".</w:t>
+      </w:r>
+    </w:p>
+    <w:p>
+      <w:r>
+        <w:t xml:space="preserve">6. Pulsa </w:t>
+      </w:r>
+      <w:proofErr w:type="spellStart"/>
+      <w:r>
+        <w:t>Intro</w:t>
+      </w:r>
+      <w:proofErr w:type="spellEnd"/>
+      <w:r>
+        <w:t>.</w:t>
+      </w:r>
+    </w:p>
+    <w:p>
+      <w:r>
+        <w:t>7. Pulsa la tecla Tabulador hasta que llegues al botón "Restaurar {</w:t>
+      </w:r>
+      <w:proofErr w:type="spellStart"/>
+      <w:r>
+        <w:t>event</w:t>
+      </w:r>
+      <w:proofErr w:type="spellEnd"/>
+      <w:r>
+        <w:t xml:space="preserve"> </w:t>
+      </w:r>
+      <w:proofErr w:type="spellStart"/>
+      <w:r>
+        <w:t>name</w:t>
+      </w:r>
+      <w:proofErr w:type="spellEnd"/>
+      <w:r>
+        <w:t>}", donde {</w:t>
+      </w:r>
+      <w:proofErr w:type="spellStart"/>
+      <w:r>
+        <w:t>event</w:t>
+      </w:r>
+      <w:proofErr w:type="spellEnd"/>
+      <w:r>
+        <w:t xml:space="preserve"> </w:t>
+      </w:r>
+      <w:proofErr w:type="spellStart"/>
+      <w:r>
+        <w:t>name</w:t>
+      </w:r>
+      <w:proofErr w:type="spellEnd"/>
+      <w:r>
+        <w:t>} coincide con el evento que quieres restaurar.</w:t>
+      </w:r>
+    </w:p>
+    <w:p>
+      <w:r>
+        <w:lastRenderedPageBreak/>
+        <w:t xml:space="preserve">8. Pulsa la barra espaciadora o </w:t>
+      </w:r>
+      <w:proofErr w:type="spellStart"/>
+      <w:r>
+        <w:t>Intro</w:t>
+      </w:r>
+      <w:proofErr w:type="spellEnd"/>
+      <w:r>
+        <w:t>.</w:t>
+      </w:r>
+    </w:p>
+    <w:p>
+      <w:r>
+        <w:t>9. Pulsa la tecla para volver del navegador para volver al calendario.</w:t>
       </w:r>
     </w:p>
     <w:sectPr>
@@ -666,6 +1006,93 @@
     <w:name w:val="Normal"/>
     <w:qFormat/>
   </w:style>
+  <w:style w:type="paragraph" w:styleId="Ttulo1">
+    <w:name w:val="heading 1"/>
+    <w:basedOn w:val="Normal"/>
+    <w:next w:val="Normal"/>
+    <w:link w:val="Ttulo1Car"/>
+    <w:uiPriority w:val="9"/>
+    <w:qFormat/>
+    <w:rsid w:val="00AD0534"/>
+    <w:pPr>
+      <w:keepNext/>
+      <w:keepLines/>
+      <w:spacing w:before="240" w:after="0"/>
+      <w:outlineLvl w:val="0"/>
+    </w:pPr>
+    <w:rPr>
+      <w:rFonts w:asciiTheme="majorHAnsi" w:eastAsiaTheme="majorEastAsia" w:hAnsiTheme="majorHAnsi" w:cstheme="majorBidi"/>
+      <w:color w:val="2F5496" w:themeColor="accent1" w:themeShade="BF"/>
+      <w:sz w:val="32"/>
+      <w:szCs w:val="32"/>
+    </w:rPr>
+  </w:style>
+  <w:style w:type="paragraph" w:styleId="Ttulo2">
+    <w:name w:val="heading 2"/>
+    <w:basedOn w:val="Normal"/>
+    <w:next w:val="Normal"/>
+    <w:link w:val="Ttulo2Car"/>
+    <w:uiPriority w:val="9"/>
+    <w:unhideWhenUsed/>
+    <w:qFormat/>
+    <w:rsid w:val="00AD0534"/>
+    <w:pPr>
+      <w:keepNext/>
+      <w:keepLines/>
+      <w:spacing w:before="40" w:after="0"/>
+      <w:outlineLvl w:val="1"/>
+    </w:pPr>
+    <w:rPr>
+      <w:rFonts w:asciiTheme="majorHAnsi" w:eastAsiaTheme="majorEastAsia" w:hAnsiTheme="majorHAnsi" w:cstheme="majorBidi"/>
+      <w:color w:val="2F5496" w:themeColor="accent1" w:themeShade="BF"/>
+      <w:sz w:val="26"/>
+      <w:szCs w:val="26"/>
+    </w:rPr>
+  </w:style>
+  <w:style w:type="paragraph" w:styleId="Ttulo3">
+    <w:name w:val="heading 3"/>
+    <w:basedOn w:val="Normal"/>
+    <w:next w:val="Normal"/>
+    <w:link w:val="Ttulo3Car"/>
+    <w:uiPriority w:val="9"/>
+    <w:unhideWhenUsed/>
+    <w:qFormat/>
+    <w:rsid w:val="00AD0534"/>
+    <w:pPr>
+      <w:keepNext/>
+      <w:keepLines/>
+      <w:spacing w:before="40" w:after="0"/>
+      <w:outlineLvl w:val="2"/>
+    </w:pPr>
+    <w:rPr>
+      <w:rFonts w:asciiTheme="majorHAnsi" w:eastAsiaTheme="majorEastAsia" w:hAnsiTheme="majorHAnsi" w:cstheme="majorBidi"/>
+      <w:color w:val="1F3763" w:themeColor="accent1" w:themeShade="7F"/>
+      <w:sz w:val="24"/>
+      <w:szCs w:val="24"/>
+    </w:rPr>
+  </w:style>
+  <w:style w:type="paragraph" w:styleId="Ttulo4">
+    <w:name w:val="heading 4"/>
+    <w:basedOn w:val="Normal"/>
+    <w:next w:val="Normal"/>
+    <w:link w:val="Ttulo4Car"/>
+    <w:uiPriority w:val="9"/>
+    <w:unhideWhenUsed/>
+    <w:qFormat/>
+    <w:rsid w:val="00AD0534"/>
+    <w:pPr>
+      <w:keepNext/>
+      <w:keepLines/>
+      <w:spacing w:before="40" w:after="0"/>
+      <w:outlineLvl w:val="3"/>
+    </w:pPr>
+    <w:rPr>
+      <w:rFonts w:asciiTheme="majorHAnsi" w:eastAsiaTheme="majorEastAsia" w:hAnsiTheme="majorHAnsi" w:cstheme="majorBidi"/>
+      <w:i/>
+      <w:iCs/>
+      <w:color w:val="2F5496" w:themeColor="accent1" w:themeShade="BF"/>
+    </w:rPr>
+  </w:style>
   <w:style w:type="character" w:default="1" w:styleId="Fuentedeprrafopredeter">
     <w:name w:val="Default Paragraph Font"/>
     <w:uiPriority w:val="1"/>
@@ -692,6 +1119,58 @@
     <w:uiPriority w:val="99"/>
     <w:semiHidden/>
     <w:unhideWhenUsed/>
+  </w:style>
+  <w:style w:type="character" w:customStyle="1" w:styleId="Ttulo2Car">
+    <w:name w:val="Título 2 Car"/>
+    <w:basedOn w:val="Fuentedeprrafopredeter"/>
+    <w:link w:val="Ttulo2"/>
+    <w:uiPriority w:val="9"/>
+    <w:rsid w:val="00AD0534"/>
+    <w:rPr>
+      <w:rFonts w:asciiTheme="majorHAnsi" w:eastAsiaTheme="majorEastAsia" w:hAnsiTheme="majorHAnsi" w:cstheme="majorBidi"/>
+      <w:color w:val="2F5496" w:themeColor="accent1" w:themeShade="BF"/>
+      <w:sz w:val="26"/>
+      <w:szCs w:val="26"/>
+    </w:rPr>
+  </w:style>
+  <w:style w:type="character" w:customStyle="1" w:styleId="Ttulo1Car">
+    <w:name w:val="Título 1 Car"/>
+    <w:basedOn w:val="Fuentedeprrafopredeter"/>
+    <w:link w:val="Ttulo1"/>
+    <w:uiPriority w:val="9"/>
+    <w:rsid w:val="00AD0534"/>
+    <w:rPr>
+      <w:rFonts w:asciiTheme="majorHAnsi" w:eastAsiaTheme="majorEastAsia" w:hAnsiTheme="majorHAnsi" w:cstheme="majorBidi"/>
+      <w:color w:val="2F5496" w:themeColor="accent1" w:themeShade="BF"/>
+      <w:sz w:val="32"/>
+      <w:szCs w:val="32"/>
+    </w:rPr>
+  </w:style>
+  <w:style w:type="character" w:customStyle="1" w:styleId="Ttulo3Car">
+    <w:name w:val="Título 3 Car"/>
+    <w:basedOn w:val="Fuentedeprrafopredeter"/>
+    <w:link w:val="Ttulo3"/>
+    <w:uiPriority w:val="9"/>
+    <w:rsid w:val="00AD0534"/>
+    <w:rPr>
+      <w:rFonts w:asciiTheme="majorHAnsi" w:eastAsiaTheme="majorEastAsia" w:hAnsiTheme="majorHAnsi" w:cstheme="majorBidi"/>
+      <w:color w:val="1F3763" w:themeColor="accent1" w:themeShade="7F"/>
+      <w:sz w:val="24"/>
+      <w:szCs w:val="24"/>
+    </w:rPr>
+  </w:style>
+  <w:style w:type="character" w:customStyle="1" w:styleId="Ttulo4Car">
+    <w:name w:val="Título 4 Car"/>
+    <w:basedOn w:val="Fuentedeprrafopredeter"/>
+    <w:link w:val="Ttulo4"/>
+    <w:uiPriority w:val="9"/>
+    <w:rsid w:val="00AD0534"/>
+    <w:rPr>
+      <w:rFonts w:asciiTheme="majorHAnsi" w:eastAsiaTheme="majorEastAsia" w:hAnsiTheme="majorHAnsi" w:cstheme="majorBidi"/>
+      <w:i/>
+      <w:iCs/>
+      <w:color w:val="2F5496" w:themeColor="accent1" w:themeShade="BF"/>
+    </w:rPr>
   </w:style>
 </w:styles>
 </file>

</xml_diff>